<commit_message>
Correção no artefato 8 e 23
</commit_message>
<xml_diff>
--- a/8. Análise das Causas Raízes.docx
+++ b/8. Análise das Causas Raízes.docx
@@ -1,63 +1,39 @@
 
 <file path=word/document.xml><?xml version="1.0" encoding="utf-8"?>
-<w:document xmlns:wpc="http://schemas.microsoft.com/office/word/2010/wordprocessingCanvas" xmlns:cx="http://schemas.microsoft.com/office/drawing/2014/chartex" xmlns:cx1="http://schemas.microsoft.com/office/drawing/2015/9/8/chartex" xmlns:cx2="http://schemas.microsoft.com/office/drawing/2015/10/21/chartex" xmlns:cx3="http://schemas.microsoft.com/office/drawing/2016/5/9/chartex" xmlns:cx4="http://schemas.microsoft.com/office/drawing/2016/5/10/chartex" xmlns:cx5="http://schemas.microsoft.com/office/drawing/2016/5/11/chartex" xmlns:cx6="http://schemas.microsoft.com/office/drawing/2016/5/12/chartex" xmlns:cx7="http://schemas.microsoft.com/office/drawing/2016/5/13/chartex" xmlns:cx8="http://schemas.microsoft.com/office/drawing/2016/5/14/chartex" xmlns:mc="http://schemas.openxmlformats.org/markup-compatibility/2006" xmlns:aink="http://schemas.microsoft.com/office/drawing/2016/ink" xmlns:am3d="http://schemas.microsoft.com/office/drawing/2017/model3d" xmlns:o="urn:schemas-microsoft-com:office:office" xmlns:r="http://schemas.openxmlformats.org/officeDocument/2006/relationships" xmlns:m="http://schemas.openxmlformats.org/officeDocument/2006/math" xmlns:v="urn:schemas-microsoft-com:vml" xmlns:wp14="http://schemas.microsoft.com/office/word/2010/wordprocessingDrawing" xmlns:wp="http://schemas.openxmlformats.org/drawingml/2006/wordprocessingDrawing" xmlns:w10="urn:schemas-microsoft-com:office:word" xmlns:w="http://schemas.openxmlformats.org/wordprocessingml/2006/main" xmlns:w14="http://schemas.microsoft.com/office/word/2010/wordml" xmlns:w15="http://schemas.microsoft.com/office/word/2012/wordml" xmlns:w16cex="http://schemas.microsoft.com/office/word/2018/wordml/cex" xmlns:w16cid="http://schemas.microsoft.com/office/word/2016/wordml/cid" xmlns:w16="http://schemas.microsoft.com/office/word/2018/wordml" xmlns:w16se="http://schemas.microsoft.com/office/word/2015/wordml/symex" xmlns:wpg="http://schemas.microsoft.com/office/word/2010/wordprocessingGroup" xmlns:wpi="http://schemas.microsoft.com/office/word/2010/wordprocessingInk" xmlns:wne="http://schemas.microsoft.com/office/word/2006/wordml" xmlns:wps="http://schemas.microsoft.com/office/word/2010/wordprocessingShape" mc:Ignorable="w14 w15 w16se w16cid w16 w16cex wp14">
+<w:document xmlns:o="urn:schemas-microsoft-com:office:office" xmlns:r="http://schemas.openxmlformats.org/officeDocument/2006/relationships" xmlns:v="urn:schemas-microsoft-com:vml" xmlns:w="http://schemas.openxmlformats.org/wordprocessingml/2006/main" xmlns:w10="urn:schemas-microsoft-com:office:word" xmlns:wp="http://schemas.openxmlformats.org/drawingml/2006/wordprocessingDrawing" xmlns:wps="http://schemas.microsoft.com/office/word/2010/wordprocessingShape" xmlns:wpg="http://schemas.microsoft.com/office/word/2010/wordprocessingGroup" xmlns:mc="http://schemas.openxmlformats.org/markup-compatibility/2006" xmlns:wp14="http://schemas.microsoft.com/office/word/2010/wordprocessingDrawing" xmlns:w14="http://schemas.microsoft.com/office/word/2010/wordml" mc:Ignorable="w14 wp14">
   <w:body>
     <w:p>
       <w:pPr>
+        <w:pStyle w:val="Normal"/>
         <w:jc w:val="center"/>
         <w:rPr>
           <w:rFonts w:ascii="Arial" w:hAnsi="Arial" w:cs="Arial"/>
+          <w:b/>
           <w:b/>
           <w:bCs/>
         </w:rPr>
       </w:pPr>
       <w:r>
+        <w:rPr/>
         <w:tab/>
       </w:r>
       <w:r>
         <w:rPr>
-          <w:rFonts w:ascii="Arial" w:hAnsi="Arial" w:cs="Arial"/>
+          <w:rFonts w:cs="Arial" w:ascii="Arial" w:hAnsi="Arial"/>
           <w:b/>
           <w:bCs/>
           <w:sz w:val="28"/>
           <w:szCs w:val="28"/>
         </w:rPr>
-        <w:t xml:space="preserve">Análise das Causas </w:t>
-      </w:r>
-      <w:r>
-        <w:rPr>
-          <w:rFonts w:ascii="Arial" w:hAnsi="Arial" w:cs="Arial"/>
-          <w:b/>
-          <w:bCs/>
-          <w:sz w:val="28"/>
-          <w:szCs w:val="28"/>
-        </w:rPr>
-        <w:t>R</w:t>
-      </w:r>
-      <w:r>
-        <w:rPr>
-          <w:rFonts w:ascii="Arial" w:hAnsi="Arial" w:cs="Arial"/>
-          <w:b/>
-          <w:bCs/>
-          <w:sz w:val="28"/>
-          <w:szCs w:val="28"/>
-        </w:rPr>
-        <w:t>aízes</w:t>
+        <w:t>Análise das Causas Raízes</w:t>
       </w:r>
     </w:p>
     <w:p>
       <w:pPr>
+        <w:pStyle w:val="Normal"/>
         <w:jc w:val="center"/>
         <w:rPr>
           <w:b/>
-          <w:bCs/>
-        </w:rPr>
-      </w:pPr>
-    </w:p>
-    <w:p>
-      <w:pPr>
-        <w:jc w:val="center"/>
-        <w:rPr>
           <w:b/>
           <w:bCs/>
         </w:rPr>
@@ -66,13 +42,178 @@
         <w:rPr>
           <w:b/>
           <w:bCs/>
-          <w:noProof/>
         </w:rPr>
+      </w:r>
+    </w:p>
+    <w:p>
+      <w:pPr>
+        <w:pStyle w:val="Normal"/>
+        <w:jc w:val="center"/>
+        <w:rPr>
+          <w:b/>
+          <w:b/>
+          <w:bCs/>
+        </w:rPr>
+      </w:pPr>
+      <w:r>
+        <w:rPr/>
+        <mc:AlternateContent>
+          <mc:Choice Requires="wps">
+            <w:drawing>
+              <wp:anchor behindDoc="0" distT="0" distB="0" distL="0" distR="0" simplePos="0" locked="0" layoutInCell="1" allowOverlap="1" relativeHeight="3">
+                <wp:simplePos x="0" y="0"/>
+                <wp:positionH relativeFrom="column">
+                  <wp:posOffset>4113530</wp:posOffset>
+                </wp:positionH>
+                <wp:positionV relativeFrom="paragraph">
+                  <wp:posOffset>1069975</wp:posOffset>
+                </wp:positionV>
+                <wp:extent cx="1286510" cy="1272540"/>
+                <wp:effectExtent l="0" t="0" r="0" b="0"/>
+                <wp:wrapNone/>
+                <wp:docPr id="1" name="Forma1"/>
+                <a:graphic xmlns:a="http://schemas.openxmlformats.org/drawingml/2006/main">
+                  <a:graphicData uri="http://schemas.microsoft.com/office/word/2010/wordprocessingShape">
+                    <wps:wsp>
+                      <wps:cNvSpPr/>
+                      <wps:spPr>
+                        <a:xfrm>
+                          <a:off x="0" y="0"/>
+                          <a:ext cx="1285920" cy="1271880"/>
+                        </a:xfrm>
+                        <a:prstGeom prst="ellipse">
+                          <a:avLst/>
+                        </a:prstGeom>
+                        <a:solidFill>
+                          <a:srgbClr val="b7b3ca"/>
+                        </a:solidFill>
+                        <a:ln>
+                          <a:solidFill>
+                            <a:srgbClr val="3465a4"/>
+                          </a:solidFill>
+                        </a:ln>
+                      </wps:spPr>
+                      <wps:style>
+                        <a:lnRef idx="0"/>
+                        <a:fillRef idx="0"/>
+                        <a:effectRef idx="0"/>
+                        <a:fontRef idx="minor"/>
+                      </wps:style>
+                      <wps:bodyPr/>
+                    </wps:wsp>
+                  </a:graphicData>
+                </a:graphic>
+              </wp:anchor>
+            </w:drawing>
+          </mc:Choice>
+          <mc:Fallback>
+            <w:pict>
+              <v:oval id="shape_0" ID="Forma1" fillcolor="#b7b3ca" stroked="t" style="position:absolute;margin-left:323.9pt;margin-top:84.25pt;width:101.2pt;height:100.1pt">
+                <w10:wrap type="none"/>
+                <v:fill o:detectmouseclick="t" color2="#484c35"/>
+                <v:stroke color="#3465a4" joinstyle="round" endcap="flat"/>
+              </v:oval>
+            </w:pict>
+          </mc:Fallback>
+        </mc:AlternateContent>
+        <mc:AlternateContent>
+          <mc:Choice Requires="wps">
+            <w:drawing>
+              <wp:anchor behindDoc="0" distT="0" distB="0" distL="0" distR="0" simplePos="0" locked="0" layoutInCell="1" allowOverlap="1" relativeHeight="4">
+                <wp:simplePos x="0" y="0"/>
+                <wp:positionH relativeFrom="column">
+                  <wp:posOffset>4224020</wp:posOffset>
+                </wp:positionH>
+                <wp:positionV relativeFrom="paragraph">
+                  <wp:posOffset>1479550</wp:posOffset>
+                </wp:positionV>
+                <wp:extent cx="1115060" cy="943610"/>
+                <wp:effectExtent l="0" t="0" r="0" b="0"/>
+                <wp:wrapNone/>
+                <wp:docPr id="2" name="Forma2"/>
+                <a:graphic xmlns:a="http://schemas.openxmlformats.org/drawingml/2006/main">
+                  <a:graphicData uri="http://schemas.microsoft.com/office/word/2010/wordprocessingShape">
+                    <wps:wsp>
+                      <wps:cNvSpPr txBox="1"/>
+                      <wps:spPr>
+                        <a:xfrm>
+                          <a:off x="0" y="0"/>
+                          <a:ext cx="1114560" cy="942840"/>
+                        </a:xfrm>
+                        <a:prstGeom prst="rect">
+                          <a:avLst/>
+                        </a:prstGeom>
+                        <a:noFill/>
+                        <a:ln>
+                          <a:noFill/>
+                        </a:ln>
+                      </wps:spPr>
+                      <wps:txbx>
+                        <w:txbxContent>
+                          <w:p>
+                            <w:pPr>
+                              <w:overflowPunct w:val="false"/>
+                              <w:spacing w:before="0" w:after="0" w:lineRule="auto" w:line="240"/>
+                              <w:jc w:val="center"/>
+                              <w:rPr/>
+                            </w:pPr>
+                            <w:r>
+                              <w:rPr>
+                                <w:sz w:val="16"/>
+                                <w:szCs w:val="16"/>
+                              </w:rPr>
+                              <w:t>Falta de processos padronizados e falta de comunicação.</w:t>
+                            </w:r>
+                          </w:p>
+                        </w:txbxContent>
+                      </wps:txbx>
+                      <wps:bodyPr wrap="square" lIns="0" rIns="0" tIns="0" bIns="0">
+                        <a:spAutoFit/>
+                      </wps:bodyPr>
+                    </wps:wsp>
+                  </a:graphicData>
+                </a:graphic>
+              </wp:anchor>
+            </w:drawing>
+          </mc:Choice>
+          <mc:Fallback>
+            <w:pict>
+              <v:shapetype id="_x0000_t202" coordsize="21600,21600" o:spt="202" path="m,l,21600l21600,21600l21600,xe">
+                <v:stroke joinstyle="miter"/>
+                <v:path gradientshapeok="t" o:connecttype="rect"/>
+              </v:shapetype>
+              <v:shape id="shape_0" ID="Forma2" stroked="f" style="position:absolute;margin-left:332.6pt;margin-top:116.5pt;width:87.7pt;height:74.2pt" type="shapetype_202">
+                <v:textbox>
+                  <w:txbxContent>
+                    <w:p>
+                      <w:pPr>
+                        <w:overflowPunct w:val="false"/>
+                        <w:spacing w:before="0" w:after="0" w:lineRule="auto" w:line="240"/>
+                        <w:jc w:val="center"/>
+                        <w:rPr/>
+                      </w:pPr>
+                      <w:r>
+                        <w:rPr>
+                          <w:sz w:val="16"/>
+                          <w:szCs w:val="16"/>
+                        </w:rPr>
+                        <w:t>Falta de processos padronizados e falta de comunicação.</w:t>
+                      </w:r>
+                    </w:p>
+                  </w:txbxContent>
+                </v:textbox>
+                <w10:wrap type="square"/>
+                <v:fill o:detectmouseclick="t" on="false"/>
+                <v:stroke color="black" joinstyle="round" endcap="flat"/>
+              </v:shape>
+            </w:pict>
+          </mc:Fallback>
+        </mc:AlternateContent>
         <w:drawing>
-          <wp:inline distT="0" distB="0" distL="0" distR="0" wp14:anchorId="08F25114" wp14:editId="178EA916">
-            <wp:extent cx="5400040" cy="2878352"/>
+          <wp:inline distT="0" distB="0" distL="0" distR="0">
+            <wp:extent cx="5400040" cy="2878455"/>
             <wp:effectExtent l="0" t="0" r="0" b="0"/>
-            <wp:docPr id="2" name="Imagem 2"/>
+            <wp:docPr id="3" name="Imagem 2" descr=""/>
             <wp:cNvGraphicFramePr>
               <a:graphicFrameLocks xmlns:a="http://schemas.openxmlformats.org/drawingml/2006/main" noChangeAspect="1"/>
             </wp:cNvGraphicFramePr>
@@ -80,25 +221,21 @@
               <a:graphicData uri="http://schemas.openxmlformats.org/drawingml/2006/picture">
                 <pic:pic xmlns:pic="http://schemas.openxmlformats.org/drawingml/2006/picture">
                   <pic:nvPicPr>
-                    <pic:cNvPr id="2" name="Imagem 2"/>
-                    <pic:cNvPicPr/>
+                    <pic:cNvPr id="3" name="Imagem 2" descr=""/>
+                    <pic:cNvPicPr>
+                      <a:picLocks noChangeAspect="1" noChangeArrowheads="1"/>
+                    </pic:cNvPicPr>
                   </pic:nvPicPr>
                   <pic:blipFill>
-                    <a:blip r:embed="rId5">
-                      <a:extLst>
-                        <a:ext uri="{28A0092B-C50C-407E-A947-70E740481C1C}">
-                          <a14:useLocalDpi xmlns:a14="http://schemas.microsoft.com/office/drawing/2010/main" val="0"/>
-                        </a:ext>
-                      </a:extLst>
-                    </a:blip>
+                    <a:blip r:embed="rId2"/>
                     <a:stretch>
                       <a:fillRect/>
                     </a:stretch>
                   </pic:blipFill>
-                  <pic:spPr>
+                  <pic:spPr bwMode="auto">
                     <a:xfrm>
                       <a:off x="0" y="0"/>
-                      <a:ext cx="5400040" cy="2878352"/>
+                      <a:ext cx="5400040" cy="2878455"/>
                     </a:xfrm>
                     <a:prstGeom prst="rect">
                       <a:avLst/>
@@ -113,177 +250,93 @@
     </w:p>
     <w:p>
       <w:pPr>
+        <w:pStyle w:val="Normal"/>
         <w:tabs>
-          <w:tab w:val="left" w:pos="1140"/>
+          <w:tab w:val="clear" w:pos="708"/>
+          <w:tab w:val="left" w:pos="1140" w:leader="none"/>
         </w:tabs>
-        <w:spacing w:after="0"/>
+        <w:spacing w:before="0" w:after="0"/>
         <w:rPr>
           <w:u w:val="single"/>
         </w:rPr>
       </w:pPr>
+      <w:r>
+        <w:rPr>
+          <w:u w:val="single"/>
+        </w:rPr>
+      </w:r>
     </w:p>
     <w:p>
       <w:pPr>
+        <w:pStyle w:val="Normal"/>
         <w:tabs>
-          <w:tab w:val="left" w:pos="1140"/>
+          <w:tab w:val="clear" w:pos="708"/>
+          <w:tab w:val="left" w:pos="1140" w:leader="none"/>
         </w:tabs>
-        <w:spacing w:after="0"/>
+        <w:spacing w:before="0" w:after="0"/>
         <w:jc w:val="center"/>
+        <w:rPr/>
       </w:pPr>
+      <w:r>
+        <w:rPr/>
+      </w:r>
     </w:p>
     <w:p>
       <w:pPr>
+        <w:pStyle w:val="Normal"/>
         <w:tabs>
-          <w:tab w:val="left" w:pos="1140"/>
+          <w:tab w:val="clear" w:pos="708"/>
+          <w:tab w:val="left" w:pos="1140" w:leader="none"/>
         </w:tabs>
-        <w:spacing w:after="0"/>
+        <w:spacing w:before="0" w:after="0"/>
+        <w:rPr/>
       </w:pPr>
+      <w:r>
+        <w:rPr/>
+      </w:r>
     </w:p>
-    <w:p/>
     <w:p>
       <w:pPr>
+        <w:pStyle w:val="Normal"/>
+        <w:rPr/>
+      </w:pPr>
+      <w:r>
+        <w:rPr/>
+      </w:r>
+    </w:p>
+    <w:p>
+      <w:pPr>
+        <w:pStyle w:val="Normal"/>
         <w:tabs>
-          <w:tab w:val="left" w:pos="3090"/>
+          <w:tab w:val="clear" w:pos="708"/>
+          <w:tab w:val="left" w:pos="3090" w:leader="none"/>
         </w:tabs>
+        <w:spacing w:before="0" w:after="160"/>
+        <w:rPr/>
       </w:pPr>
+      <w:r>
+        <w:rPr/>
+      </w:r>
     </w:p>
     <w:sectPr>
+      <w:type w:val="nextPage"/>
       <w:pgSz w:w="11906" w:h="16838"/>
-      <w:pgMar w:top="1417" w:right="1701" w:bottom="1417" w:left="1701" w:header="708" w:footer="708" w:gutter="0"/>
-      <w:cols w:space="708"/>
-      <w:docGrid w:linePitch="360"/>
+      <w:pgMar w:left="1701" w:right="1701" w:header="0" w:top="1417" w:footer="0" w:bottom="1417" w:gutter="0"/>
+      <w:pgNumType w:fmt="decimal"/>
+      <w:formProt w:val="false"/>
+      <w:textDirection w:val="lrTb"/>
+      <w:docGrid w:type="default" w:linePitch="360" w:charSpace="4096"/>
     </w:sectPr>
   </w:body>
 </w:document>
 </file>
 
-<file path=word/numbering.xml><?xml version="1.0" encoding="utf-8"?>
-<w:numbering xmlns:wpc="http://schemas.microsoft.com/office/word/2010/wordprocessingCanvas" xmlns:cx="http://schemas.microsoft.com/office/drawing/2014/chartex" xmlns:cx1="http://schemas.microsoft.com/office/drawing/2015/9/8/chartex" xmlns:cx2="http://schemas.microsoft.com/office/drawing/2015/10/21/chartex" xmlns:cx3="http://schemas.microsoft.com/office/drawing/2016/5/9/chartex" xmlns:cx4="http://schemas.microsoft.com/office/drawing/2016/5/10/chartex" xmlns:cx5="http://schemas.microsoft.com/office/drawing/2016/5/11/chartex" xmlns:cx6="http://schemas.microsoft.com/office/drawing/2016/5/12/chartex" xmlns:cx7="http://schemas.microsoft.com/office/drawing/2016/5/13/chartex" xmlns:cx8="http://schemas.microsoft.com/office/drawing/2016/5/14/chartex" xmlns:mc="http://schemas.openxmlformats.org/markup-compatibility/2006" xmlns:aink="http://schemas.microsoft.com/office/drawing/2016/ink" xmlns:am3d="http://schemas.microsoft.com/office/drawing/2017/model3d" xmlns:o="urn:schemas-microsoft-com:office:office" xmlns:r="http://schemas.openxmlformats.org/officeDocument/2006/relationships" xmlns:m="http://schemas.openxmlformats.org/officeDocument/2006/math" xmlns:v="urn:schemas-microsoft-com:vml" xmlns:wp14="http://schemas.microsoft.com/office/word/2010/wordprocessingDrawing" xmlns:wp="http://schemas.openxmlformats.org/drawingml/2006/wordprocessingDrawing" xmlns:w10="urn:schemas-microsoft-com:office:word" xmlns:w="http://schemas.openxmlformats.org/wordprocessingml/2006/main" xmlns:w14="http://schemas.microsoft.com/office/word/2010/wordml" xmlns:w15="http://schemas.microsoft.com/office/word/2012/wordml" xmlns:w16cex="http://schemas.microsoft.com/office/word/2018/wordml/cex" xmlns:w16cid="http://schemas.microsoft.com/office/word/2016/wordml/cid" xmlns:w16="http://schemas.microsoft.com/office/word/2018/wordml" xmlns:w16se="http://schemas.microsoft.com/office/word/2015/wordml/symex" xmlns:wpg="http://schemas.microsoft.com/office/word/2010/wordprocessingGroup" xmlns:wpi="http://schemas.microsoft.com/office/word/2010/wordprocessingInk" xmlns:wne="http://schemas.microsoft.com/office/word/2006/wordml" xmlns:wps="http://schemas.microsoft.com/office/word/2010/wordprocessingShape" mc:Ignorable="w14 w15 w16se w16cid w16 w16cex wp14">
-  <w:abstractNum w:abstractNumId="0" w15:restartNumberingAfterBreak="0">
-    <w:nsid w:val="283C4433"/>
-    <w:multiLevelType w:val="hybridMultilevel"/>
-    <w:tmpl w:val="D0AA96EC"/>
-    <w:lvl w:ilvl="0" w:tplc="04160001">
-      <w:start w:val="1"/>
-      <w:numFmt w:val="bullet"/>
-      <w:lvlText w:val=""/>
-      <w:lvlJc w:val="left"/>
-      <w:pPr>
-        <w:ind w:left="720" w:hanging="360"/>
-      </w:pPr>
-      <w:rPr>
-        <w:rFonts w:ascii="Symbol" w:hAnsi="Symbol" w:hint="default"/>
-      </w:rPr>
-    </w:lvl>
-    <w:lvl w:ilvl="1" w:tplc="04160003" w:tentative="1">
-      <w:start w:val="1"/>
-      <w:numFmt w:val="bullet"/>
-      <w:lvlText w:val="o"/>
-      <w:lvlJc w:val="left"/>
-      <w:pPr>
-        <w:ind w:left="1440" w:hanging="360"/>
-      </w:pPr>
-      <w:rPr>
-        <w:rFonts w:ascii="Courier New" w:hAnsi="Courier New" w:cs="Courier New" w:hint="default"/>
-      </w:rPr>
-    </w:lvl>
-    <w:lvl w:ilvl="2" w:tplc="04160005" w:tentative="1">
-      <w:start w:val="1"/>
-      <w:numFmt w:val="bullet"/>
-      <w:lvlText w:val=""/>
-      <w:lvlJc w:val="left"/>
-      <w:pPr>
-        <w:ind w:left="2160" w:hanging="360"/>
-      </w:pPr>
-      <w:rPr>
-        <w:rFonts w:ascii="Wingdings" w:hAnsi="Wingdings" w:hint="default"/>
-      </w:rPr>
-    </w:lvl>
-    <w:lvl w:ilvl="3" w:tplc="04160001" w:tentative="1">
-      <w:start w:val="1"/>
-      <w:numFmt w:val="bullet"/>
-      <w:lvlText w:val=""/>
-      <w:lvlJc w:val="left"/>
-      <w:pPr>
-        <w:ind w:left="2880" w:hanging="360"/>
-      </w:pPr>
-      <w:rPr>
-        <w:rFonts w:ascii="Symbol" w:hAnsi="Symbol" w:hint="default"/>
-      </w:rPr>
-    </w:lvl>
-    <w:lvl w:ilvl="4" w:tplc="04160003" w:tentative="1">
-      <w:start w:val="1"/>
-      <w:numFmt w:val="bullet"/>
-      <w:lvlText w:val="o"/>
-      <w:lvlJc w:val="left"/>
-      <w:pPr>
-        <w:ind w:left="3600" w:hanging="360"/>
-      </w:pPr>
-      <w:rPr>
-        <w:rFonts w:ascii="Courier New" w:hAnsi="Courier New" w:cs="Courier New" w:hint="default"/>
-      </w:rPr>
-    </w:lvl>
-    <w:lvl w:ilvl="5" w:tplc="04160005" w:tentative="1">
-      <w:start w:val="1"/>
-      <w:numFmt w:val="bullet"/>
-      <w:lvlText w:val=""/>
-      <w:lvlJc w:val="left"/>
-      <w:pPr>
-        <w:ind w:left="4320" w:hanging="360"/>
-      </w:pPr>
-      <w:rPr>
-        <w:rFonts w:ascii="Wingdings" w:hAnsi="Wingdings" w:hint="default"/>
-      </w:rPr>
-    </w:lvl>
-    <w:lvl w:ilvl="6" w:tplc="04160001" w:tentative="1">
-      <w:start w:val="1"/>
-      <w:numFmt w:val="bullet"/>
-      <w:lvlText w:val=""/>
-      <w:lvlJc w:val="left"/>
-      <w:pPr>
-        <w:ind w:left="5040" w:hanging="360"/>
-      </w:pPr>
-      <w:rPr>
-        <w:rFonts w:ascii="Symbol" w:hAnsi="Symbol" w:hint="default"/>
-      </w:rPr>
-    </w:lvl>
-    <w:lvl w:ilvl="7" w:tplc="04160003" w:tentative="1">
-      <w:start w:val="1"/>
-      <w:numFmt w:val="bullet"/>
-      <w:lvlText w:val="o"/>
-      <w:lvlJc w:val="left"/>
-      <w:pPr>
-        <w:ind w:left="5760" w:hanging="360"/>
-      </w:pPr>
-      <w:rPr>
-        <w:rFonts w:ascii="Courier New" w:hAnsi="Courier New" w:cs="Courier New" w:hint="default"/>
-      </w:rPr>
-    </w:lvl>
-    <w:lvl w:ilvl="8" w:tplc="04160005" w:tentative="1">
-      <w:start w:val="1"/>
-      <w:numFmt w:val="bullet"/>
-      <w:lvlText w:val=""/>
-      <w:lvlJc w:val="left"/>
-      <w:pPr>
-        <w:ind w:left="6480" w:hanging="360"/>
-      </w:pPr>
-      <w:rPr>
-        <w:rFonts w:ascii="Wingdings" w:hAnsi="Wingdings" w:hint="default"/>
-      </w:rPr>
-    </w:lvl>
-  </w:abstractNum>
-  <w:num w:numId="1">
-    <w:abstractNumId w:val="0"/>
-  </w:num>
-</w:numbering>
-</file>
-
 <file path=word/styles.xml><?xml version="1.0" encoding="utf-8"?>
-<w:styles xmlns:mc="http://schemas.openxmlformats.org/markup-compatibility/2006" xmlns:r="http://schemas.openxmlformats.org/officeDocument/2006/relationships" xmlns:w="http://schemas.openxmlformats.org/wordprocessingml/2006/main" xmlns:w14="http://schemas.microsoft.com/office/word/2010/wordml" xmlns:w15="http://schemas.microsoft.com/office/word/2012/wordml" xmlns:w16cex="http://schemas.microsoft.com/office/word/2018/wordml/cex" xmlns:w16cid="http://schemas.microsoft.com/office/word/2016/wordml/cid" xmlns:w16="http://schemas.microsoft.com/office/word/2018/wordml" xmlns:w16se="http://schemas.microsoft.com/office/word/2015/wordml/symex" mc:Ignorable="w14 w15 w16se w16cid w16 w16cex">
+<w:styles xmlns:w="http://schemas.openxmlformats.org/wordprocessingml/2006/main" xmlns:w14="http://schemas.microsoft.com/office/word/2010/wordml" xmlns:mc="http://schemas.openxmlformats.org/markup-compatibility/2006" mc:Ignorable="w14">
   <w:docDefaults>
     <w:rPrDefault>
       <w:rPr>
-        <w:rFonts w:asciiTheme="minorHAnsi" w:eastAsiaTheme="minorHAnsi" w:hAnsiTheme="minorHAnsi" w:cstheme="minorBidi"/>
+        <w:rFonts w:ascii="Calibri" w:hAnsi="Calibri" w:eastAsia="Calibri" w:cs="" w:asciiTheme="minorHAnsi" w:cstheme="minorBidi" w:eastAsiaTheme="minorHAnsi" w:hAnsiTheme="minorHAnsi"/>
         <w:sz w:val="22"/>
         <w:szCs w:val="22"/>
         <w:lang w:val="pt-BR" w:eastAsia="en-US" w:bidi="ar-SA"/>
@@ -291,21 +344,21 @@
     </w:rPrDefault>
     <w:pPrDefault>
       <w:pPr>
-        <w:spacing w:after="160" w:line="259" w:lineRule="auto"/>
+        <w:suppressAutoHyphens w:val="true"/>
       </w:pPr>
     </w:pPrDefault>
   </w:docDefaults>
   <w:latentStyles w:defLockedState="0" w:defUIPriority="99" w:defSemiHidden="0" w:defUnhideWhenUsed="0" w:defQFormat="0" w:count="376">
     <w:lsdException w:name="Normal" w:uiPriority="0" w:qFormat="1"/>
     <w:lsdException w:name="heading 1" w:uiPriority="9" w:qFormat="1"/>
-    <w:lsdException w:name="heading 2" w:semiHidden="1" w:uiPriority="9" w:unhideWhenUsed="1" w:qFormat="1"/>
-    <w:lsdException w:name="heading 3" w:semiHidden="1" w:uiPriority="9" w:unhideWhenUsed="1" w:qFormat="1"/>
-    <w:lsdException w:name="heading 4" w:semiHidden="1" w:uiPriority="9" w:unhideWhenUsed="1" w:qFormat="1"/>
-    <w:lsdException w:name="heading 5" w:semiHidden="1" w:uiPriority="9" w:unhideWhenUsed="1" w:qFormat="1"/>
-    <w:lsdException w:name="heading 6" w:semiHidden="1" w:uiPriority="9" w:unhideWhenUsed="1" w:qFormat="1"/>
-    <w:lsdException w:name="heading 7" w:semiHidden="1" w:uiPriority="9" w:unhideWhenUsed="1" w:qFormat="1"/>
-    <w:lsdException w:name="heading 8" w:semiHidden="1" w:uiPriority="9" w:unhideWhenUsed="1" w:qFormat="1"/>
-    <w:lsdException w:name="heading 9" w:semiHidden="1" w:uiPriority="9" w:unhideWhenUsed="1" w:qFormat="1"/>
+    <w:lsdException w:name="heading 2" w:uiPriority="9" w:semiHidden="1" w:unhideWhenUsed="1" w:qFormat="1"/>
+    <w:lsdException w:name="heading 3" w:uiPriority="9" w:semiHidden="1" w:unhideWhenUsed="1" w:qFormat="1"/>
+    <w:lsdException w:name="heading 4" w:uiPriority="9" w:semiHidden="1" w:unhideWhenUsed="1" w:qFormat="1"/>
+    <w:lsdException w:name="heading 5" w:uiPriority="9" w:semiHidden="1" w:unhideWhenUsed="1" w:qFormat="1"/>
+    <w:lsdException w:name="heading 6" w:uiPriority="9" w:semiHidden="1" w:unhideWhenUsed="1" w:qFormat="1"/>
+    <w:lsdException w:name="heading 7" w:uiPriority="9" w:semiHidden="1" w:unhideWhenUsed="1" w:qFormat="1"/>
+    <w:lsdException w:name="heading 8" w:uiPriority="9" w:semiHidden="1" w:unhideWhenUsed="1" w:qFormat="1"/>
+    <w:lsdException w:name="heading 9" w:uiPriority="9" w:semiHidden="1" w:unhideWhenUsed="1" w:qFormat="1"/>
     <w:lsdException w:name="index 1" w:semiHidden="1" w:unhideWhenUsed="1"/>
     <w:lsdException w:name="index 2" w:semiHidden="1" w:unhideWhenUsed="1"/>
     <w:lsdException w:name="index 3" w:semiHidden="1" w:unhideWhenUsed="1"/>
@@ -315,22 +368,22 @@
     <w:lsdException w:name="index 7" w:semiHidden="1" w:unhideWhenUsed="1"/>
     <w:lsdException w:name="index 8" w:semiHidden="1" w:unhideWhenUsed="1"/>
     <w:lsdException w:name="index 9" w:semiHidden="1" w:unhideWhenUsed="1"/>
-    <w:lsdException w:name="toc 1" w:semiHidden="1" w:uiPriority="39" w:unhideWhenUsed="1"/>
-    <w:lsdException w:name="toc 2" w:semiHidden="1" w:uiPriority="39" w:unhideWhenUsed="1"/>
-    <w:lsdException w:name="toc 3" w:semiHidden="1" w:uiPriority="39" w:unhideWhenUsed="1"/>
-    <w:lsdException w:name="toc 4" w:semiHidden="1" w:uiPriority="39" w:unhideWhenUsed="1"/>
-    <w:lsdException w:name="toc 5" w:semiHidden="1" w:uiPriority="39" w:unhideWhenUsed="1"/>
-    <w:lsdException w:name="toc 6" w:semiHidden="1" w:uiPriority="39" w:unhideWhenUsed="1"/>
-    <w:lsdException w:name="toc 7" w:semiHidden="1" w:uiPriority="39" w:unhideWhenUsed="1"/>
-    <w:lsdException w:name="toc 8" w:semiHidden="1" w:uiPriority="39" w:unhideWhenUsed="1"/>
-    <w:lsdException w:name="toc 9" w:semiHidden="1" w:uiPriority="39" w:unhideWhenUsed="1"/>
+    <w:lsdException w:name="toc 1" w:uiPriority="39" w:semiHidden="1" w:unhideWhenUsed="1"/>
+    <w:lsdException w:name="toc 2" w:uiPriority="39" w:semiHidden="1" w:unhideWhenUsed="1"/>
+    <w:lsdException w:name="toc 3" w:uiPriority="39" w:semiHidden="1" w:unhideWhenUsed="1"/>
+    <w:lsdException w:name="toc 4" w:uiPriority="39" w:semiHidden="1" w:unhideWhenUsed="1"/>
+    <w:lsdException w:name="toc 5" w:uiPriority="39" w:semiHidden="1" w:unhideWhenUsed="1"/>
+    <w:lsdException w:name="toc 6" w:uiPriority="39" w:semiHidden="1" w:unhideWhenUsed="1"/>
+    <w:lsdException w:name="toc 7" w:uiPriority="39" w:semiHidden="1" w:unhideWhenUsed="1"/>
+    <w:lsdException w:name="toc 8" w:uiPriority="39" w:semiHidden="1" w:unhideWhenUsed="1"/>
+    <w:lsdException w:name="toc 9" w:uiPriority="39" w:semiHidden="1" w:unhideWhenUsed="1"/>
     <w:lsdException w:name="Normal Indent" w:semiHidden="1" w:unhideWhenUsed="1"/>
     <w:lsdException w:name="footnote text" w:semiHidden="1" w:unhideWhenUsed="1"/>
     <w:lsdException w:name="annotation text" w:semiHidden="1" w:unhideWhenUsed="1"/>
     <w:lsdException w:name="header" w:semiHidden="1" w:unhideWhenUsed="1"/>
     <w:lsdException w:name="footer" w:semiHidden="1" w:unhideWhenUsed="1"/>
     <w:lsdException w:name="index heading" w:semiHidden="1" w:unhideWhenUsed="1"/>
-    <w:lsdException w:name="caption" w:semiHidden="1" w:uiPriority="35" w:unhideWhenUsed="1" w:qFormat="1"/>
+    <w:lsdException w:name="caption" w:uiPriority="35" w:semiHidden="1" w:unhideWhenUsed="1" w:qFormat="1"/>
     <w:lsdException w:name="table of figures" w:semiHidden="1" w:unhideWhenUsed="1"/>
     <w:lsdException w:name="envelope address" w:semiHidden="1" w:unhideWhenUsed="1"/>
     <w:lsdException w:name="envelope return" w:semiHidden="1" w:unhideWhenUsed="1"/>
@@ -361,7 +414,7 @@
     <w:lsdException w:name="Title" w:uiPriority="10" w:qFormat="1"/>
     <w:lsdException w:name="Closing" w:semiHidden="1" w:unhideWhenUsed="1"/>
     <w:lsdException w:name="Signature" w:semiHidden="1" w:unhideWhenUsed="1"/>
-    <w:lsdException w:name="Default Paragraph Font" w:semiHidden="1" w:uiPriority="1" w:unhideWhenUsed="1"/>
+    <w:lsdException w:name="Default Paragraph Font" w:uiPriority="1" w:semiHidden="1" w:unhideWhenUsed="1"/>
     <w:lsdException w:name="Body Text" w:semiHidden="1" w:unhideWhenUsed="1"/>
     <w:lsdException w:name="Body Text Indent" w:semiHidden="1" w:unhideWhenUsed="1"/>
     <w:lsdException w:name="List Continue" w:semiHidden="1" w:unhideWhenUsed="1"/>
@@ -561,8 +614,8 @@
     <w:lsdException w:name="Subtle Reference" w:uiPriority="31" w:qFormat="1"/>
     <w:lsdException w:name="Intense Reference" w:uiPriority="32" w:qFormat="1"/>
     <w:lsdException w:name="Book Title" w:uiPriority="33" w:qFormat="1"/>
-    <w:lsdException w:name="Bibliography" w:semiHidden="1" w:uiPriority="37" w:unhideWhenUsed="1"/>
-    <w:lsdException w:name="TOC Heading" w:semiHidden="1" w:uiPriority="39" w:unhideWhenUsed="1" w:qFormat="1"/>
+    <w:lsdException w:name="Bibliography" w:uiPriority="37" w:semiHidden="1" w:unhideWhenUsed="1"/>
+    <w:lsdException w:name="TOC Heading" w:uiPriority="39" w:semiHidden="1" w:unhideWhenUsed="1" w:qFormat="1"/>
     <w:lsdException w:name="Plain Table 1" w:uiPriority="41"/>
     <w:lsdException w:name="Plain Table 2" w:uiPriority="42"/>
     <w:lsdException w:name="Plain Table 3" w:uiPriority="43"/>
@@ -673,19 +726,110 @@
     <w:lsdException w:name="Unresolved Mention" w:semiHidden="1" w:unhideWhenUsed="1"/>
     <w:lsdException w:name="Smart Link" w:semiHidden="1" w:unhideWhenUsed="1"/>
   </w:latentStyles>
-  <w:style w:type="paragraph" w:default="1" w:styleId="Normal">
+  <w:style w:type="paragraph" w:styleId="Normal" w:default="1">
     <w:name w:val="Normal"/>
     <w:qFormat/>
-    <w:rsid w:val="008E68A8"/>
+    <w:rsid w:val="008e68a8"/>
     <w:pPr>
-      <w:spacing w:line="254" w:lineRule="auto"/>
+      <w:widowControl/>
+      <w:bidi w:val="0"/>
+      <w:spacing w:lineRule="auto" w:line="252" w:before="0" w:after="160"/>
+      <w:jc w:val="left"/>
     </w:pPr>
+    <w:rPr>
+      <w:rFonts w:ascii="Calibri" w:hAnsi="Calibri" w:eastAsia="Calibri" w:cs="" w:asciiTheme="minorHAnsi" w:cstheme="minorBidi" w:eastAsiaTheme="minorHAnsi" w:hAnsiTheme="minorHAnsi"/>
+      <w:color w:val="auto"/>
+      <w:kern w:val="0"/>
+      <w:sz w:val="22"/>
+      <w:szCs w:val="22"/>
+      <w:lang w:val="pt-BR" w:eastAsia="en-US" w:bidi="ar-SA"/>
+    </w:rPr>
   </w:style>
-  <w:style w:type="character" w:default="1" w:styleId="Fontepargpadro">
+  <w:style w:type="character" w:styleId="DefaultParagraphFont" w:default="1">
     <w:name w:val="Default Paragraph Font"/>
     <w:uiPriority w:val="1"/>
     <w:semiHidden/>
     <w:unhideWhenUsed/>
+    <w:qFormat/>
+    <w:rPr/>
+  </w:style>
+  <w:style w:type="paragraph" w:styleId="Ttulo">
+    <w:name w:val="Título"/>
+    <w:basedOn w:val="Normal"/>
+    <w:next w:val="Corpodotexto"/>
+    <w:qFormat/>
+    <w:pPr>
+      <w:keepNext w:val="true"/>
+      <w:spacing w:before="240" w:after="120"/>
+    </w:pPr>
+    <w:rPr>
+      <w:rFonts w:ascii="Liberation Sans" w:hAnsi="Liberation Sans" w:eastAsia="Noto Sans CJK SC" w:cs="Lohit Devanagari"/>
+      <w:sz w:val="28"/>
+      <w:szCs w:val="28"/>
+    </w:rPr>
+  </w:style>
+  <w:style w:type="paragraph" w:styleId="Corpodotexto">
+    <w:name w:val="Body Text"/>
+    <w:basedOn w:val="Normal"/>
+    <w:pPr>
+      <w:spacing w:lineRule="auto" w:line="276" w:before="0" w:after="140"/>
+    </w:pPr>
+    <w:rPr/>
+  </w:style>
+  <w:style w:type="paragraph" w:styleId="Lista">
+    <w:name w:val="List"/>
+    <w:basedOn w:val="Corpodotexto"/>
+    <w:pPr/>
+    <w:rPr>
+      <w:rFonts w:cs="Lohit Devanagari"/>
+    </w:rPr>
+  </w:style>
+  <w:style w:type="paragraph" w:styleId="Legenda">
+    <w:name w:val="Caption"/>
+    <w:basedOn w:val="Normal"/>
+    <w:qFormat/>
+    <w:pPr>
+      <w:suppressLineNumbers/>
+      <w:spacing w:before="120" w:after="120"/>
+    </w:pPr>
+    <w:rPr>
+      <w:rFonts w:cs="Lohit Devanagari"/>
+      <w:i/>
+      <w:iCs/>
+      <w:sz w:val="24"/>
+      <w:szCs w:val="24"/>
+    </w:rPr>
+  </w:style>
+  <w:style w:type="paragraph" w:styleId="Ndice">
+    <w:name w:val="Índice"/>
+    <w:basedOn w:val="Normal"/>
+    <w:qFormat/>
+    <w:pPr>
+      <w:suppressLineNumbers/>
+    </w:pPr>
+    <w:rPr>
+      <w:rFonts w:cs="Lohit Devanagari"/>
+    </w:rPr>
+  </w:style>
+  <w:style w:type="paragraph" w:styleId="ListParagraph">
+    <w:name w:val="List Paragraph"/>
+    <w:basedOn w:val="Normal"/>
+    <w:uiPriority w:val="34"/>
+    <w:qFormat/>
+    <w:rsid w:val="00567a85"/>
+    <w:pPr>
+      <w:spacing w:before="0" w:after="160"/>
+      <w:ind w:left="720" w:hanging="0"/>
+      <w:contextualSpacing/>
+    </w:pPr>
+    <w:rPr/>
+  </w:style>
+  <w:style w:type="numbering" w:styleId="NoList" w:default="1">
+    <w:name w:val="No List"/>
+    <w:uiPriority w:val="99"/>
+    <w:semiHidden/>
+    <w:unhideWhenUsed/>
+    <w:qFormat/>
   </w:style>
   <w:style w:type="table" w:default="1" w:styleId="Tabelanormal">
     <w:name w:val="Normal Table"/>
@@ -702,39 +846,22 @@
       </w:tblCellMar>
     </w:tblPr>
   </w:style>
-  <w:style w:type="numbering" w:default="1" w:styleId="Semlista">
-    <w:name w:val="No List"/>
-    <w:uiPriority w:val="99"/>
-    <w:semiHidden/>
-    <w:unhideWhenUsed/>
-  </w:style>
-  <w:style w:type="paragraph" w:styleId="PargrafodaLista">
-    <w:name w:val="List Paragraph"/>
-    <w:basedOn w:val="Normal"/>
-    <w:uiPriority w:val="34"/>
-    <w:qFormat/>
-    <w:rsid w:val="00567A85"/>
-    <w:pPr>
-      <w:ind w:left="720"/>
-      <w:contextualSpacing/>
-    </w:pPr>
-  </w:style>
   <w:style w:type="table" w:styleId="Tabelacomgrade">
     <w:name w:val="Table Grid"/>
     <w:basedOn w:val="Tabelanormal"/>
     <w:uiPriority w:val="39"/>
-    <w:rsid w:val="007C13A8"/>
+    <w:rsid w:val="007c13a8"/>
     <w:pPr>
       <w:spacing w:after="0" w:line="240" w:lineRule="auto"/>
     </w:pPr>
     <w:tblPr>
       <w:tblBorders>
-        <w:top w:val="single" w:sz="4" w:space="0" w:color="auto"/>
-        <w:left w:val="single" w:sz="4" w:space="0" w:color="auto"/>
-        <w:bottom w:val="single" w:sz="4" w:space="0" w:color="auto"/>
-        <w:right w:val="single" w:sz="4" w:space="0" w:color="auto"/>
-        <w:insideH w:val="single" w:sz="4" w:space="0" w:color="auto"/>
-        <w:insideV w:val="single" w:sz="4" w:space="0" w:color="auto"/>
+        <w:top w:val="single" w:color="auto" w:sz="4" w:space="0"/>
+        <w:left w:val="single" w:color="auto" w:sz="4" w:space="0"/>
+        <w:bottom w:val="single" w:color="auto" w:sz="4" w:space="0"/>
+        <w:right w:val="single" w:color="auto" w:sz="4" w:space="0"/>
+        <w:insideH w:val="single" w:color="auto" w:sz="4" w:space="0"/>
+        <w:insideV w:val="single" w:color="auto" w:sz="4" w:space="0"/>
       </w:tblBorders>
     </w:tblPr>
   </w:style>

</xml_diff>